<commit_message>
updated requirements document and presentation
</commit_message>
<xml_diff>
--- a/doc/task04/3_Software_Requirements_Specification_V1.0.docx
+++ b/doc/task04/3_Software_Requirements_Specification_V1.0.docx
@@ -4576,7 +4576,7 @@
             <w:rPr>
               <w:noProof/>
             </w:rPr>
-            <w:instrText xml:space="preserve"> PAGEREF _Toc321407817 \h </w:instrText>
+            <w:instrText xml:space="preserve"> PAGEREF _Toc321409857 \h </w:instrText>
           </w:r>
           <w:r>
             <w:rPr>
@@ -4657,7 +4657,7 @@
             <w:rPr>
               <w:noProof/>
             </w:rPr>
-            <w:instrText xml:space="preserve"> PAGEREF _Toc321407818 \h </w:instrText>
+            <w:instrText xml:space="preserve"> PAGEREF _Toc321409858 \h </w:instrText>
           </w:r>
           <w:r>
             <w:rPr>
@@ -4738,7 +4738,7 @@
             <w:rPr>
               <w:noProof/>
             </w:rPr>
-            <w:instrText xml:space="preserve"> PAGEREF _Toc321407819 \h </w:instrText>
+            <w:instrText xml:space="preserve"> PAGEREF _Toc321409859 \h </w:instrText>
           </w:r>
           <w:r>
             <w:rPr>
@@ -4819,7 +4819,7 @@
             <w:rPr>
               <w:noProof/>
             </w:rPr>
-            <w:instrText xml:space="preserve"> PAGEREF _Toc321407820 \h </w:instrText>
+            <w:instrText xml:space="preserve"> PAGEREF _Toc321409860 \h </w:instrText>
           </w:r>
           <w:r>
             <w:rPr>
@@ -4900,7 +4900,7 @@
             <w:rPr>
               <w:noProof/>
             </w:rPr>
-            <w:instrText xml:space="preserve"> PAGEREF _Toc321407821 \h </w:instrText>
+            <w:instrText xml:space="preserve"> PAGEREF _Toc321409861 \h </w:instrText>
           </w:r>
           <w:r>
             <w:rPr>
@@ -4981,7 +4981,7 @@
             <w:rPr>
               <w:noProof/>
             </w:rPr>
-            <w:instrText xml:space="preserve"> PAGEREF _Toc321407822 \h </w:instrText>
+            <w:instrText xml:space="preserve"> PAGEREF _Toc321409862 \h </w:instrText>
           </w:r>
           <w:r>
             <w:rPr>
@@ -5060,7 +5060,7 @@
             <w:rPr>
               <w:noProof/>
             </w:rPr>
-            <w:instrText xml:space="preserve"> PAGEREF _Toc321407823 \h </w:instrText>
+            <w:instrText xml:space="preserve"> PAGEREF _Toc321409863 \h </w:instrText>
           </w:r>
           <w:r>
             <w:rPr>
@@ -5139,7 +5139,7 @@
             <w:rPr>
               <w:noProof/>
             </w:rPr>
-            <w:instrText xml:space="preserve"> PAGEREF _Toc321407824 \h </w:instrText>
+            <w:instrText xml:space="preserve"> PAGEREF _Toc321409864 \h </w:instrText>
           </w:r>
           <w:r>
             <w:rPr>
@@ -5218,7 +5218,7 @@
             <w:rPr>
               <w:noProof/>
             </w:rPr>
-            <w:instrText xml:space="preserve"> PAGEREF _Toc321407825 \h </w:instrText>
+            <w:instrText xml:space="preserve"> PAGEREF _Toc321409865 \h </w:instrText>
           </w:r>
           <w:r>
             <w:rPr>
@@ -5299,7 +5299,7 @@
             <w:rPr>
               <w:noProof/>
             </w:rPr>
-            <w:instrText xml:space="preserve"> PAGEREF _Toc321407826 \h </w:instrText>
+            <w:instrText xml:space="preserve"> PAGEREF _Toc321409866 \h </w:instrText>
           </w:r>
           <w:r>
             <w:rPr>
@@ -5380,7 +5380,7 @@
             <w:rPr>
               <w:noProof/>
             </w:rPr>
-            <w:instrText xml:space="preserve"> PAGEREF _Toc321407827 \h </w:instrText>
+            <w:instrText xml:space="preserve"> PAGEREF _Toc321409867 \h </w:instrText>
           </w:r>
           <w:r>
             <w:rPr>
@@ -5461,7 +5461,7 @@
             <w:rPr>
               <w:noProof/>
             </w:rPr>
-            <w:instrText xml:space="preserve"> PAGEREF _Toc321407828 \h </w:instrText>
+            <w:instrText xml:space="preserve"> PAGEREF _Toc321409868 \h </w:instrText>
           </w:r>
           <w:r>
             <w:rPr>
@@ -5542,7 +5542,7 @@
             <w:rPr>
               <w:noProof/>
             </w:rPr>
-            <w:instrText xml:space="preserve"> PAGEREF _Toc321407829 \h </w:instrText>
+            <w:instrText xml:space="preserve"> PAGEREF _Toc321409869 \h </w:instrText>
           </w:r>
           <w:r>
             <w:rPr>
@@ -5623,7 +5623,7 @@
             <w:rPr>
               <w:noProof/>
             </w:rPr>
-            <w:instrText xml:space="preserve"> PAGEREF _Toc321407830 \h </w:instrText>
+            <w:instrText xml:space="preserve"> PAGEREF _Toc321409870 \h </w:instrText>
           </w:r>
           <w:r>
             <w:rPr>
@@ -5704,7 +5704,7 @@
             <w:rPr>
               <w:noProof/>
             </w:rPr>
-            <w:instrText xml:space="preserve"> PAGEREF _Toc321407831 \h </w:instrText>
+            <w:instrText xml:space="preserve"> PAGEREF _Toc321409871 \h </w:instrText>
           </w:r>
           <w:r>
             <w:rPr>
@@ -5785,7 +5785,7 @@
             <w:rPr>
               <w:noProof/>
             </w:rPr>
-            <w:instrText xml:space="preserve"> PAGEREF _Toc321407832 \h </w:instrText>
+            <w:instrText xml:space="preserve"> PAGEREF _Toc321409872 \h </w:instrText>
           </w:r>
           <w:r>
             <w:rPr>
@@ -5866,7 +5866,7 @@
             <w:rPr>
               <w:noProof/>
             </w:rPr>
-            <w:instrText xml:space="preserve"> PAGEREF _Toc321407833 \h </w:instrText>
+            <w:instrText xml:space="preserve"> PAGEREF _Toc321409873 \h </w:instrText>
           </w:r>
           <w:r>
             <w:rPr>
@@ -5947,7 +5947,7 @@
             <w:rPr>
               <w:noProof/>
             </w:rPr>
-            <w:instrText xml:space="preserve"> PAGEREF _Toc321407834 \h </w:instrText>
+            <w:instrText xml:space="preserve"> PAGEREF _Toc321409874 \h </w:instrText>
           </w:r>
           <w:r>
             <w:rPr>
@@ -6028,7 +6028,7 @@
             <w:rPr>
               <w:noProof/>
             </w:rPr>
-            <w:instrText xml:space="preserve"> PAGEREF _Toc321407835 \h </w:instrText>
+            <w:instrText xml:space="preserve"> PAGEREF _Toc321409875 \h </w:instrText>
           </w:r>
           <w:r>
             <w:rPr>
@@ -6109,7 +6109,7 @@
             <w:rPr>
               <w:noProof/>
             </w:rPr>
-            <w:instrText xml:space="preserve"> PAGEREF _Toc321407836 \h </w:instrText>
+            <w:instrText xml:space="preserve"> PAGEREF _Toc321409876 \h </w:instrText>
           </w:r>
           <w:r>
             <w:rPr>
@@ -6188,7 +6188,7 @@
             <w:rPr>
               <w:noProof/>
             </w:rPr>
-            <w:instrText xml:space="preserve"> PAGEREF _Toc321407837 \h </w:instrText>
+            <w:instrText xml:space="preserve"> PAGEREF _Toc321409877 \h </w:instrText>
           </w:r>
           <w:r>
             <w:rPr>
@@ -6269,7 +6269,7 @@
             <w:rPr>
               <w:noProof/>
             </w:rPr>
-            <w:instrText xml:space="preserve"> PAGEREF _Toc321407838 \h </w:instrText>
+            <w:instrText xml:space="preserve"> PAGEREF _Toc321409878 \h </w:instrText>
           </w:r>
           <w:r>
             <w:rPr>
@@ -6350,7 +6350,7 @@
             <w:rPr>
               <w:noProof/>
             </w:rPr>
-            <w:instrText xml:space="preserve"> PAGEREF _Toc321407839 \h </w:instrText>
+            <w:instrText xml:space="preserve"> PAGEREF _Toc321409879 \h </w:instrText>
           </w:r>
           <w:r>
             <w:rPr>
@@ -6431,7 +6431,7 @@
             <w:rPr>
               <w:noProof/>
             </w:rPr>
-            <w:instrText xml:space="preserve"> PAGEREF _Toc321407840 \h </w:instrText>
+            <w:instrText xml:space="preserve"> PAGEREF _Toc321409880 \h </w:instrText>
           </w:r>
           <w:r>
             <w:rPr>
@@ -6512,7 +6512,7 @@
             <w:rPr>
               <w:noProof/>
             </w:rPr>
-            <w:instrText xml:space="preserve"> PAGEREF _Toc321407841 \h </w:instrText>
+            <w:instrText xml:space="preserve"> PAGEREF _Toc321409881 \h </w:instrText>
           </w:r>
           <w:r>
             <w:rPr>
@@ -6593,7 +6593,7 @@
             <w:rPr>
               <w:noProof/>
             </w:rPr>
-            <w:instrText xml:space="preserve"> PAGEREF _Toc321407842 \h </w:instrText>
+            <w:instrText xml:space="preserve"> PAGEREF _Toc321409882 \h </w:instrText>
           </w:r>
           <w:r>
             <w:rPr>
@@ -6674,7 +6674,7 @@
             <w:rPr>
               <w:noProof/>
             </w:rPr>
-            <w:instrText xml:space="preserve"> PAGEREF _Toc321407843 \h </w:instrText>
+            <w:instrText xml:space="preserve"> PAGEREF _Toc321409883 \h </w:instrText>
           </w:r>
           <w:r>
             <w:rPr>
@@ -6755,7 +6755,7 @@
             <w:rPr>
               <w:noProof/>
             </w:rPr>
-            <w:instrText xml:space="preserve"> PAGEREF _Toc321407844 \h </w:instrText>
+            <w:instrText xml:space="preserve"> PAGEREF _Toc321409884 \h </w:instrText>
           </w:r>
           <w:r>
             <w:rPr>
@@ -6818,7 +6818,7 @@
               <w:noProof/>
               <w:lang w:val="de-CH"/>
             </w:rPr>
-            <w:t>Komponentenmodell</w:t>
+            <w:t>Datenmodell</w:t>
           </w:r>
           <w:r>
             <w:rPr>
@@ -6836,7 +6836,7 @@
             <w:rPr>
               <w:noProof/>
             </w:rPr>
-            <w:instrText xml:space="preserve"> PAGEREF _Toc321407845 \h </w:instrText>
+            <w:instrText xml:space="preserve"> PAGEREF _Toc321409885 \h </w:instrText>
           </w:r>
           <w:r>
             <w:rPr>
@@ -6917,7 +6917,7 @@
             <w:rPr>
               <w:noProof/>
             </w:rPr>
-            <w:instrText xml:space="preserve"> PAGEREF _Toc321407846 \h </w:instrText>
+            <w:instrText xml:space="preserve"> PAGEREF _Toc321409886 \h </w:instrText>
           </w:r>
           <w:r>
             <w:rPr>
@@ -6998,7 +6998,7 @@
             <w:rPr>
               <w:noProof/>
             </w:rPr>
-            <w:instrText xml:space="preserve"> PAGEREF _Toc321407847 \h </w:instrText>
+            <w:instrText xml:space="preserve"> PAGEREF _Toc321409887 \h </w:instrText>
           </w:r>
           <w:r>
             <w:rPr>
@@ -7079,7 +7079,7 @@
             <w:rPr>
               <w:noProof/>
             </w:rPr>
-            <w:instrText xml:space="preserve"> PAGEREF _Toc321407848 \h </w:instrText>
+            <w:instrText xml:space="preserve"> PAGEREF _Toc321409888 \h </w:instrText>
           </w:r>
           <w:r>
             <w:rPr>
@@ -7160,7 +7160,7 @@
             <w:rPr>
               <w:noProof/>
             </w:rPr>
-            <w:instrText xml:space="preserve"> PAGEREF _Toc321407849 \h </w:instrText>
+            <w:instrText xml:space="preserve"> PAGEREF _Toc321409889 \h </w:instrText>
           </w:r>
           <w:r>
             <w:rPr>
@@ -7241,7 +7241,7 @@
             <w:rPr>
               <w:noProof/>
             </w:rPr>
-            <w:instrText xml:space="preserve"> PAGEREF _Toc321407850 \h </w:instrText>
+            <w:instrText xml:space="preserve"> PAGEREF _Toc321409890 \h </w:instrText>
           </w:r>
           <w:r>
             <w:rPr>
@@ -7322,7 +7322,7 @@
             <w:rPr>
               <w:noProof/>
             </w:rPr>
-            <w:instrText xml:space="preserve"> PAGEREF _Toc321407851 \h </w:instrText>
+            <w:instrText xml:space="preserve"> PAGEREF _Toc321409891 \h </w:instrText>
           </w:r>
           <w:r>
             <w:rPr>
@@ -7386,7 +7386,7 @@
             <w:rPr>
               <w:noProof/>
             </w:rPr>
-            <w:instrText xml:space="preserve"> PAGEREF _Toc321407852 \h </w:instrText>
+            <w:instrText xml:space="preserve"> PAGEREF _Toc321409892 \h </w:instrText>
           </w:r>
           <w:r>
             <w:rPr>
@@ -7449,7 +7449,7 @@
             <w:rPr>
               <w:noProof/>
             </w:rPr>
-            <w:instrText xml:space="preserve"> PAGEREF _Toc321407853 \h </w:instrText>
+            <w:instrText xml:space="preserve"> PAGEREF _Toc321409893 \h </w:instrText>
           </w:r>
           <w:r>
             <w:rPr>
@@ -7512,7 +7512,7 @@
             <w:rPr>
               <w:noProof/>
             </w:rPr>
-            <w:instrText xml:space="preserve"> PAGEREF _Toc321407854 \h </w:instrText>
+            <w:instrText xml:space="preserve"> PAGEREF _Toc321409894 \h </w:instrText>
           </w:r>
           <w:r>
             <w:rPr>
@@ -7575,7 +7575,7 @@
           <w:lang w:val="de-CH"/>
         </w:rPr>
       </w:pPr>
-      <w:bookmarkStart w:id="0" w:name="_Toc321407817"/>
+      <w:bookmarkStart w:id="0" w:name="_Toc321409857"/>
       <w:r>
         <w:rPr>
           <w:lang w:val="de-CH"/>
@@ -7592,7 +7592,7 @@
           <w:lang w:val="de-CH"/>
         </w:rPr>
       </w:pPr>
-      <w:bookmarkStart w:id="1" w:name="_Toc321407818"/>
+      <w:bookmarkStart w:id="1" w:name="_Toc321409858"/>
       <w:r>
         <w:rPr>
           <w:lang w:val="de-CH"/>
@@ -8314,7 +8314,7 @@
           <w:lang w:val="de-CH"/>
         </w:rPr>
       </w:pPr>
-      <w:bookmarkStart w:id="3" w:name="_Toc321407819"/>
+      <w:bookmarkStart w:id="3" w:name="_Toc321409859"/>
       <w:r>
         <w:rPr>
           <w:lang w:val="de-CH"/>
@@ -8514,7 +8514,7 @@
         </w:rPr>
       </w:pPr>
       <w:bookmarkStart w:id="4" w:name="_Ref447186614"/>
-      <w:bookmarkStart w:id="5" w:name="_Toc321407820"/>
+      <w:bookmarkStart w:id="5" w:name="_Toc321409860"/>
       <w:proofErr w:type="spellStart"/>
       <w:r>
         <w:rPr>
@@ -8602,7 +8602,7 @@
           <w:lang w:val="de-CH"/>
         </w:rPr>
       </w:pPr>
-      <w:bookmarkStart w:id="6" w:name="_Toc321408003"/>
+      <w:bookmarkStart w:id="6" w:name="_Toc321409906"/>
       <w:r>
         <w:rPr>
           <w:b w:val="0"/>
@@ -8707,7 +8707,7 @@
         </w:rPr>
       </w:pPr>
       <w:bookmarkStart w:id="7" w:name="_Ref447545847"/>
-      <w:bookmarkStart w:id="8" w:name="_Toc321407821"/>
+      <w:bookmarkStart w:id="8" w:name="_Toc321409861"/>
       <w:proofErr w:type="spellStart"/>
       <w:r>
         <w:rPr>
@@ -8733,7 +8733,7 @@
           <w:lang w:val="de-CH"/>
         </w:rPr>
       </w:pPr>
-      <w:bookmarkStart w:id="9" w:name="_Toc321407822"/>
+      <w:bookmarkStart w:id="9" w:name="_Toc321409862"/>
       <w:r>
         <w:rPr>
           <w:lang w:val="de-CH"/>
@@ -9135,7 +9135,7 @@
       <w:pPr>
         <w:pStyle w:val="berschrift3"/>
       </w:pPr>
-      <w:bookmarkStart w:id="10" w:name="_Toc321407823"/>
+      <w:bookmarkStart w:id="10" w:name="_Toc321409863"/>
       <w:proofErr w:type="spellStart"/>
       <w:r>
         <w:lastRenderedPageBreak/>
@@ -9743,7 +9743,7 @@
       <w:pPr>
         <w:pStyle w:val="berschrift3"/>
       </w:pPr>
-      <w:bookmarkStart w:id="11" w:name="_Toc321407824"/>
+      <w:bookmarkStart w:id="11" w:name="_Toc321409864"/>
       <w:proofErr w:type="spellStart"/>
       <w:r>
         <w:lastRenderedPageBreak/>
@@ -10429,7 +10429,7 @@
       <w:pPr>
         <w:pStyle w:val="berschrift3"/>
       </w:pPr>
-      <w:bookmarkStart w:id="12" w:name="_Toc321407825"/>
+      <w:bookmarkStart w:id="12" w:name="_Toc321409865"/>
       <w:r>
         <w:lastRenderedPageBreak/>
         <w:t>Wiki</w:t>
@@ -10799,7 +10799,7 @@
         </w:rPr>
       </w:pPr>
       <w:bookmarkStart w:id="13" w:name="_Ref321407733"/>
-      <w:bookmarkStart w:id="14" w:name="_Toc321407826"/>
+      <w:bookmarkStart w:id="14" w:name="_Toc321409866"/>
       <w:r>
         <w:rPr>
           <w:lang w:val="de-CH"/>
@@ -12443,7 +12443,7 @@
           <w:lang w:val="de-CH"/>
         </w:rPr>
       </w:pPr>
-      <w:bookmarkStart w:id="16" w:name="_Toc321407827"/>
+      <w:bookmarkStart w:id="16" w:name="_Toc321409867"/>
       <w:r>
         <w:rPr>
           <w:lang w:val="de-CH"/>
@@ -14257,7 +14257,7 @@
           <w:lang w:val="de-CH"/>
         </w:rPr>
       </w:pPr>
-      <w:bookmarkStart w:id="18" w:name="_Toc321407828"/>
+      <w:bookmarkStart w:id="18" w:name="_Toc321409868"/>
       <w:r>
         <w:rPr>
           <w:lang w:val="de-CH"/>
@@ -14274,7 +14274,7 @@
           <w:lang w:val="de-CH"/>
         </w:rPr>
       </w:pPr>
-      <w:bookmarkStart w:id="19" w:name="_Toc321407829"/>
+      <w:bookmarkStart w:id="19" w:name="_Toc321409869"/>
       <w:r>
         <w:rPr>
           <w:lang w:val="de-CH"/>
@@ -14466,7 +14466,7 @@
       </w:pPr>
       <w:bookmarkStart w:id="20" w:name="_Ref447545341"/>
       <w:bookmarkStart w:id="21" w:name="_Ref447545331"/>
-      <w:bookmarkStart w:id="22" w:name="_Toc321408004"/>
+      <w:bookmarkStart w:id="22" w:name="_Toc321409907"/>
       <w:r>
         <w:rPr>
           <w:b w:val="0"/>
@@ -14554,7 +14554,7 @@
           <w:lang w:val="en-AU"/>
         </w:rPr>
       </w:pPr>
-      <w:bookmarkStart w:id="23" w:name="_Toc321407830"/>
+      <w:bookmarkStart w:id="23" w:name="_Toc321409870"/>
       <w:r>
         <w:rPr>
           <w:lang w:val="en-AU"/>
@@ -14933,7 +14933,7 @@
       <w:bookmarkStart w:id="26" w:name="_Ref321141289"/>
       <w:bookmarkStart w:id="27" w:name="_Ref321141290"/>
       <w:bookmarkStart w:id="28" w:name="_Ref321151264"/>
-      <w:bookmarkStart w:id="29" w:name="_Toc321407831"/>
+      <w:bookmarkStart w:id="29" w:name="_Toc321409871"/>
       <w:r>
         <w:rPr>
           <w:lang w:val="de-CH"/>
@@ -15115,7 +15115,7 @@
           <w:lang w:val="de-CH"/>
         </w:rPr>
       </w:pPr>
-      <w:bookmarkStart w:id="30" w:name="_Toc321407832"/>
+      <w:bookmarkStart w:id="30" w:name="_Toc321409872"/>
       <w:r>
         <w:rPr>
           <w:lang w:val="de-CH"/>
@@ -15394,7 +15394,7 @@
           <w:lang w:val="de-CH"/>
         </w:rPr>
       </w:pPr>
-      <w:bookmarkStart w:id="31" w:name="_Toc321407833"/>
+      <w:bookmarkStart w:id="31" w:name="_Toc321409873"/>
       <w:r>
         <w:rPr>
           <w:lang w:val="de-CH"/>
@@ -15491,7 +15491,7 @@
         </w:rPr>
       </w:pPr>
       <w:bookmarkStart w:id="32" w:name="_Ref321141120"/>
-      <w:bookmarkStart w:id="33" w:name="_Toc321407834"/>
+      <w:bookmarkStart w:id="33" w:name="_Toc321409874"/>
       <w:proofErr w:type="spellStart"/>
       <w:r>
         <w:rPr>
@@ -15700,7 +15700,7 @@
           <w:lang w:val="de-CH"/>
         </w:rPr>
       </w:pPr>
-      <w:bookmarkStart w:id="34" w:name="_Toc321407835"/>
+      <w:bookmarkStart w:id="34" w:name="_Toc321409875"/>
       <w:r>
         <w:rPr>
           <w:lang w:val="de-CH"/>
@@ -15840,7 +15840,7 @@
         </w:rPr>
       </w:pPr>
       <w:bookmarkStart w:id="35" w:name="_Ref447545616"/>
-      <w:bookmarkStart w:id="36" w:name="_Toc321407836"/>
+      <w:bookmarkStart w:id="36" w:name="_Toc321409876"/>
       <w:r>
         <w:rPr>
           <w:lang w:val="de-CH"/>
@@ -15926,7 +15926,7 @@
         <w:pStyle w:val="berschrift2"/>
       </w:pPr>
       <w:bookmarkStart w:id="37" w:name="_Ref447545622"/>
-      <w:bookmarkStart w:id="38" w:name="_Toc321407837"/>
+      <w:bookmarkStart w:id="38" w:name="_Toc321409877"/>
       <w:r>
         <w:t>Security</w:t>
       </w:r>
@@ -16013,7 +16013,7 @@
           <w:lang w:val="de-CH"/>
         </w:rPr>
       </w:pPr>
-      <w:bookmarkStart w:id="39" w:name="_Toc321407838"/>
+      <w:bookmarkStart w:id="39" w:name="_Toc321409878"/>
       <w:r>
         <w:rPr>
           <w:lang w:val="de-CH"/>
@@ -16030,7 +16030,7 @@
           <w:lang w:val="de-CH"/>
         </w:rPr>
       </w:pPr>
-      <w:bookmarkStart w:id="40" w:name="_Toc321407839"/>
+      <w:bookmarkStart w:id="40" w:name="_Toc321409879"/>
       <w:r>
         <w:rPr>
           <w:lang w:val="de-CH"/>
@@ -16950,7 +16950,7 @@
           <w:lang w:val="de-CH"/>
         </w:rPr>
       </w:pPr>
-      <w:bookmarkStart w:id="42" w:name="_Toc321407840"/>
+      <w:bookmarkStart w:id="42" w:name="_Toc321409880"/>
       <w:r>
         <w:rPr>
           <w:lang w:val="de-CH"/>
@@ -16973,7 +16973,7 @@
           <w:lang w:val="de-CH"/>
         </w:rPr>
       </w:pPr>
-      <w:bookmarkStart w:id="43" w:name="_Toc321407841"/>
+      <w:bookmarkStart w:id="43" w:name="_Toc321409881"/>
       <w:r>
         <w:rPr>
           <w:lang w:val="de-CH"/>
@@ -17325,7 +17325,7 @@
           <w:lang w:val="de-CH"/>
         </w:rPr>
       </w:pPr>
-      <w:bookmarkStart w:id="44" w:name="_Toc321407842"/>
+      <w:bookmarkStart w:id="44" w:name="_Toc321409882"/>
       <w:r>
         <w:rPr>
           <w:lang w:val="de-CH"/>
@@ -17465,7 +17465,7 @@
           <w:lang w:val="de-CH"/>
         </w:rPr>
       </w:pPr>
-      <w:bookmarkStart w:id="45" w:name="_Toc321407843"/>
+      <w:bookmarkStart w:id="45" w:name="_Toc321409883"/>
       <w:r>
         <w:rPr>
           <w:lang w:val="de-CH"/>
@@ -17613,7 +17613,7 @@
           <w:lang w:val="de-CH"/>
         </w:rPr>
       </w:pPr>
-      <w:bookmarkStart w:id="46" w:name="_Toc321407844"/>
+      <w:bookmarkStart w:id="46" w:name="_Toc321409884"/>
       <w:r>
         <w:rPr>
           <w:lang w:val="de-CH"/>
@@ -17630,7 +17630,7 @@
           <w:lang w:val="de-CH"/>
         </w:rPr>
       </w:pPr>
-      <w:bookmarkStart w:id="47" w:name="_Toc321407845"/>
+      <w:bookmarkStart w:id="47" w:name="_Toc321409885"/>
       <w:r>
         <w:rPr>
           <w:noProof/>
@@ -17704,7 +17704,13 @@
         <w:rPr>
           <w:lang w:val="de-CH"/>
         </w:rPr>
-        <w:t>Komponentenmodell</w:t>
+        <w:t>Daten</w:t>
+      </w:r>
+      <w:r>
+        <w:rPr>
+          <w:lang w:val="de-CH"/>
+        </w:rPr>
+        <w:t>modell</w:t>
       </w:r>
       <w:bookmarkEnd w:id="47"/>
     </w:p>
@@ -17721,7 +17727,7 @@
           <w:lang w:val="de-DE" w:eastAsia="de-DE"/>
         </w:rPr>
       </w:pPr>
-      <w:bookmarkStart w:id="48" w:name="_Toc321408005"/>
+      <w:bookmarkStart w:id="48" w:name="_Toc321409908"/>
       <w:proofErr w:type="spellStart"/>
       <w:r>
         <w:rPr>
@@ -17805,7 +17811,7 @@
           <w:sz w:val="20"/>
           <w:szCs w:val="20"/>
         </w:rPr>
-        <w:t>Komponentenmodell</w:t>
+        <w:t>Datenmodell</w:t>
       </w:r>
       <w:proofErr w:type="spellEnd"/>
       <w:r>
@@ -17865,7 +17871,7 @@
           <w:lang w:val="de-CH"/>
         </w:rPr>
       </w:pPr>
-      <w:bookmarkStart w:id="49" w:name="_Toc321407846"/>
+      <w:bookmarkStart w:id="49" w:name="_Toc321409886"/>
       <w:r>
         <w:rPr>
           <w:lang w:val="de-CH"/>
@@ -18601,7 +18607,7 @@
           <w:lang w:val="de-CH"/>
         </w:rPr>
       </w:pPr>
-      <w:bookmarkStart w:id="50" w:name="_Toc321407847"/>
+      <w:bookmarkStart w:id="50" w:name="_Toc321409887"/>
       <w:r>
         <w:rPr>
           <w:lang w:val="de-CH"/>
@@ -18651,7 +18657,7 @@
             <v:path o:extrusionok="f" gradientshapeok="t" o:connecttype="rect"/>
             <o:lock v:ext="edit" aspectratio="t"/>
           </v:shapetype>
-          <v:shape id="_x0000_i1059" type="#_x0000_t75" style="width:470pt;height:260pt">
+          <v:shape id="_x0000_i1025" type="#_x0000_t75" style="width:470pt;height:260pt">
             <v:imagedata r:id="rId16" o:title="3_Datenflussmodell_draw_io"/>
           </v:shape>
         </w:pict>
@@ -18677,7 +18683,7 @@
           <w:lang w:val="de-CH"/>
         </w:rPr>
       </w:pPr>
-      <w:bookmarkStart w:id="51" w:name="_Toc321408006"/>
+      <w:bookmarkStart w:id="51" w:name="_Toc321409909"/>
       <w:r>
         <w:rPr>
           <w:b w:val="0"/>
@@ -18761,7 +18767,7 @@
           <w:lang w:val="de-CH"/>
         </w:rPr>
       </w:pPr>
-      <w:bookmarkStart w:id="52" w:name="_Toc321407848"/>
+      <w:bookmarkStart w:id="52" w:name="_Toc321409888"/>
       <w:r>
         <w:rPr>
           <w:lang w:val="de-CH"/>
@@ -18963,7 +18969,7 @@
           <w:lang w:val="de-CH"/>
         </w:rPr>
       </w:pPr>
-      <w:bookmarkStart w:id="53" w:name="_Toc321407849"/>
+      <w:bookmarkStart w:id="53" w:name="_Toc321409889"/>
       <w:r>
         <w:rPr>
           <w:lang w:val="de-CH"/>
@@ -19039,7 +19045,7 @@
           <w:lang w:val="de-CH"/>
         </w:rPr>
       </w:pPr>
-      <w:bookmarkStart w:id="54" w:name="_Toc321407850"/>
+      <w:bookmarkStart w:id="54" w:name="_Toc321409890"/>
       <w:r>
         <w:rPr>
           <w:lang w:val="de-CH"/>
@@ -19703,7 +19709,7 @@
           <w:lang w:val="de-CH"/>
         </w:rPr>
         <w:pict w14:anchorId="159735E3">
-          <v:shape id="_x0000_i1060" type="#_x0000_t75" style="width:278pt;height:299pt">
+          <v:shape id="_x0000_i1026" type="#_x0000_t75" style="width:278pt;height:299pt">
             <v:imagedata r:id="rId17" o:title=""/>
           </v:shape>
         </w:pict>
@@ -19716,7 +19722,7 @@
           <w:lang w:val="de-CH"/>
         </w:rPr>
       </w:pPr>
-      <w:bookmarkStart w:id="55" w:name="_Toc321408007"/>
+      <w:bookmarkStart w:id="55" w:name="_Toc321409910"/>
       <w:r>
         <w:rPr>
           <w:sz w:val="20"/>
@@ -19931,7 +19937,7 @@
           <w:lang w:val="de-CH"/>
         </w:rPr>
       </w:pPr>
-      <w:bookmarkStart w:id="56" w:name="_Toc321407851"/>
+      <w:bookmarkStart w:id="56" w:name="_Toc321409891"/>
       <w:r>
         <w:rPr>
           <w:lang w:val="de-CH"/>
@@ -20310,7 +20316,7 @@
           <w:lang w:val="de-CH"/>
         </w:rPr>
       </w:pPr>
-      <w:bookmarkStart w:id="57" w:name="_Toc321407852"/>
+      <w:bookmarkStart w:id="57" w:name="_Toc321409892"/>
       <w:r>
         <w:rPr>
           <w:lang w:val="de-CH"/>
@@ -20378,7 +20384,7 @@
         <w:rPr>
           <w:noProof/>
         </w:rPr>
-        <w:instrText xml:space="preserve"> PAGEREF _Toc321408003 \h </w:instrText>
+        <w:instrText xml:space="preserve"> PAGEREF _Toc321409906 \h </w:instrText>
       </w:r>
       <w:r>
         <w:rPr>
@@ -20442,7 +20448,7 @@
         <w:rPr>
           <w:noProof/>
         </w:rPr>
-        <w:instrText xml:space="preserve"> PAGEREF _Toc321408004 \h </w:instrText>
+        <w:instrText xml:space="preserve"> PAGEREF _Toc321409907 \h </w:instrText>
       </w:r>
       <w:r>
         <w:rPr>
@@ -20487,7 +20493,7 @@
           <w:noProof/>
           <w:color w:val="000000" w:themeColor="text1"/>
         </w:rPr>
-        <w:t>Abbildung 3 Komponentenmodell schematisch</w:t>
+        <w:t>Abbildung 3 Datenmodell schematisch</w:t>
       </w:r>
       <w:r>
         <w:rPr>
@@ -20505,7 +20511,7 @@
         <w:rPr>
           <w:noProof/>
         </w:rPr>
-        <w:instrText xml:space="preserve"> PAGEREF _Toc321408005 \h </w:instrText>
+        <w:instrText xml:space="preserve"> PAGEREF _Toc321409908 \h </w:instrText>
       </w:r>
       <w:r>
         <w:rPr>
@@ -20569,7 +20575,7 @@
         <w:rPr>
           <w:noProof/>
         </w:rPr>
-        <w:instrText xml:space="preserve"> PAGEREF _Toc321408006 \h </w:instrText>
+        <w:instrText xml:space="preserve"> PAGEREF _Toc321409909 \h </w:instrText>
       </w:r>
       <w:r>
         <w:rPr>
@@ -20632,7 +20638,7 @@
         <w:rPr>
           <w:noProof/>
         </w:rPr>
-        <w:instrText xml:space="preserve"> PAGEREF _Toc321408007 \h </w:instrText>
+        <w:instrText xml:space="preserve"> PAGEREF _Toc321409910 \h </w:instrText>
       </w:r>
       <w:r>
         <w:rPr>
@@ -20682,7 +20688,7 @@
           <w:lang w:val="de-CH"/>
         </w:rPr>
       </w:pPr>
-      <w:bookmarkStart w:id="59" w:name="_Toc321407853"/>
+      <w:bookmarkStart w:id="59" w:name="_Toc321409893"/>
       <w:r>
         <w:rPr>
           <w:lang w:val="de-CH"/>
@@ -20990,7 +20996,7 @@
           <w:lang w:val="de-CH"/>
         </w:rPr>
       </w:pPr>
-      <w:bookmarkStart w:id="60" w:name="_Toc321407854"/>
+      <w:bookmarkStart w:id="60" w:name="_Toc321409894"/>
       <w:r>
         <w:rPr>
           <w:lang w:val="de-CH"/>
@@ -27212,7 +27218,7 @@
 </file>
 
 <file path=customXml/itemProps1.xml><?xml version="1.0" encoding="utf-8"?>
-<ds:datastoreItem xmlns:ds="http://schemas.openxmlformats.org/officeDocument/2006/customXml" ds:itemID="{7D78968C-86F5-6C43-8671-FF7940B999E4}">
+<ds:datastoreItem xmlns:ds="http://schemas.openxmlformats.org/officeDocument/2006/customXml" ds:itemID="{11A3D49B-2F20-5B48-8DDE-87FA5292644F}">
   <ds:schemaRefs>
     <ds:schemaRef ds:uri="http://schemas.openxmlformats.org/officeDocument/2006/bibliography"/>
   </ds:schemaRefs>

</xml_diff>